<commit_message>
FCCX-36 update User Stories with Acceptance Criteria
</commit_message>
<xml_diff>
--- a/Documentation/User Stories with Acceptance Criteria.docx
+++ b/Documentation/User Stories with Acceptance Criteria.docx
@@ -2721,7 +2721,31 @@
           <w:lang w:eastAsia="ru-RU"/>
           <w14:ligatures w14:val="none"/>
         </w:rPr>
-        <w:t>Доступны фильтры:</w:t>
+        <w:t xml:space="preserve">Доступны </w:t>
+      </w:r>
+      <w:r>
+        <w:rPr>
+          <w:rFonts w:ascii="Times New Roman" w:eastAsia="Times New Roman" w:hAnsi="Times New Roman" w:cs="Times New Roman"/>
+          <w:color w:val="000000"/>
+          <w:kern w:val="0"/>
+          <w:sz w:val="28"/>
+          <w:szCs w:val="28"/>
+          <w:lang w:eastAsia="ru-RU"/>
+          <w14:ligatures w14:val="none"/>
+        </w:rPr>
+        <w:t>сортировки</w:t>
+      </w:r>
+      <w:r>
+        <w:rPr>
+          <w:rFonts w:ascii="Times New Roman" w:eastAsia="Times New Roman" w:hAnsi="Times New Roman" w:cs="Times New Roman"/>
+          <w:color w:val="000000"/>
+          <w:kern w:val="0"/>
+          <w:sz w:val="28"/>
+          <w:szCs w:val="28"/>
+          <w:lang w:eastAsia="ru-RU"/>
+          <w14:ligatures w14:val="none"/>
+        </w:rPr>
+        <w:t>:</w:t>
       </w:r>
     </w:p>
     <w:p>
@@ -3292,22 +3316,32 @@
           <w:lang w:eastAsia="ru-RU"/>
           <w14:ligatures w14:val="none"/>
         </w:rPr>
-        <w:t>По тематике.</w:t>
-      </w:r>
-    </w:p>
-    <w:p>
-      <w:pPr>
-        <w:spacing w:before="100" w:beforeAutospacing="1" w:after="100" w:afterAutospacing="1"/>
-        <w:rPr>
-          <w:rFonts w:ascii="Times New Roman" w:eastAsia="Times New Roman" w:hAnsi="Times New Roman" w:cs="Times New Roman"/>
-          <w:color w:val="000000"/>
-          <w:kern w:val="0"/>
-          <w:sz w:val="28"/>
-          <w:szCs w:val="28"/>
-          <w:lang w:eastAsia="ru-RU"/>
-          <w14:ligatures w14:val="none"/>
-        </w:rPr>
-      </w:pPr>
+        <w:t xml:space="preserve">По </w:t>
+      </w:r>
+      <w:r>
+        <w:rPr>
+          <w:rFonts w:ascii="Times New Roman" w:eastAsia="Times New Roman" w:hAnsi="Times New Roman" w:cs="Times New Roman"/>
+          <w:color w:val="000000"/>
+          <w:kern w:val="0"/>
+          <w:sz w:val="28"/>
+          <w:szCs w:val="28"/>
+          <w:lang w:eastAsia="ru-RU"/>
+          <w14:ligatures w14:val="none"/>
+        </w:rPr>
+        <w:t>коллекциям</w:t>
+      </w:r>
+      <w:r>
+        <w:rPr>
+          <w:rFonts w:ascii="Times New Roman" w:eastAsia="Times New Roman" w:hAnsi="Times New Roman" w:cs="Times New Roman"/>
+          <w:color w:val="000000"/>
+          <w:kern w:val="0"/>
+          <w:sz w:val="28"/>
+          <w:szCs w:val="28"/>
+          <w:lang w:eastAsia="ru-RU"/>
+          <w14:ligatures w14:val="none"/>
+        </w:rPr>
+        <w:t>.</w:t>
+      </w:r>
     </w:p>
     <w:p>
       <w:pPr>
@@ -3882,7 +3916,6 @@
           <w:lang w:eastAsia="ru-RU"/>
           <w14:ligatures w14:val="none"/>
         </w:rPr>
-        <w:lastRenderedPageBreak/>
         <w:t>Обмен доступен в разделе "Обменник" или через профиль другого пользователя.</w:t>
       </w:r>
     </w:p>
@@ -3915,6 +3948,7 @@
           <w:lang w:eastAsia="ru-RU"/>
           <w14:ligatures w14:val="none"/>
         </w:rPr>
+        <w:lastRenderedPageBreak/>
         <w:t>Быстрый обмен</w:t>
       </w:r>
       <w:r>
@@ -5244,6 +5278,21 @@
     <w:p>
       <w:pPr>
         <w:spacing w:before="100" w:beforeAutospacing="1" w:after="100" w:afterAutospacing="1"/>
+        <w:ind w:left="1440"/>
+        <w:rPr>
+          <w:rFonts w:ascii="Times New Roman" w:eastAsia="Times New Roman" w:hAnsi="Times New Roman" w:cs="Times New Roman"/>
+          <w:color w:val="000000"/>
+          <w:kern w:val="0"/>
+          <w:sz w:val="28"/>
+          <w:szCs w:val="28"/>
+          <w:lang w:eastAsia="ru-RU"/>
+          <w14:ligatures w14:val="none"/>
+        </w:rPr>
+      </w:pPr>
+    </w:p>
+    <w:p>
+      <w:pPr>
+        <w:spacing w:before="100" w:beforeAutospacing="1" w:after="100" w:afterAutospacing="1"/>
         <w:outlineLvl w:val="2"/>
         <w:rPr>
           <w:rFonts w:ascii="Times New Roman" w:eastAsia="Times New Roman" w:hAnsi="Times New Roman" w:cs="Times New Roman"/>
@@ -6775,10 +6824,9 @@
     <w:p>
       <w:pPr>
         <w:spacing w:before="100" w:beforeAutospacing="1" w:after="100" w:afterAutospacing="1"/>
-        <w:ind w:firstLine="284"/>
         <w:outlineLvl w:val="3"/>
         <w:rPr>
-          <w:rFonts w:ascii="Segoe UI" w:eastAsia="Times New Roman" w:hAnsi="Segoe UI" w:cs="Segoe UI"/>
+          <w:rFonts w:ascii="Times New Roman" w:eastAsia="Times New Roman" w:hAnsi="Times New Roman" w:cs="Times New Roman"/>
           <w:b/>
           <w:bCs/>
           <w:color w:val="000000" w:themeColor="text1"/>
@@ -6791,7 +6839,7 @@
       </w:pPr>
       <w:r>
         <w:rPr>
-          <w:rFonts w:ascii="Segoe UI" w:eastAsia="Times New Roman" w:hAnsi="Segoe UI" w:cs="Segoe UI"/>
+          <w:rFonts w:ascii="Times New Roman" w:eastAsia="Times New Roman" w:hAnsi="Times New Roman" w:cs="Times New Roman"/>
           <w:b/>
           <w:bCs/>
           <w:color w:val="000000" w:themeColor="text1"/>
@@ -16391,6 +16439,7 @@
   <w:style w:type="character" w:default="1" w:styleId="a3">
     <w:name w:val="Default Paragraph Font"/>
     <w:uiPriority w:val="1"/>
+    <w:semiHidden/>
     <w:unhideWhenUsed/>
   </w:style>
   <w:style w:type="table" w:default="1" w:styleId="a4">

</xml_diff>